<commit_message>
added minor changes after proof-reading
</commit_message>
<xml_diff>
--- a/Kickstarter_analysis.docx
+++ b/Kickstarter_analysis.docx
@@ -214,7 +214,7 @@
           <w:sz w:val="24"/>
           <w:szCs w:val="28"/>
         </w:rPr>
-        <w:t>are more susceptible to failure and cancelation</w:t>
+        <w:t>are more susceptible to failure and cancel</w:t>
       </w:r>
       <w:r>
         <w:rPr>
@@ -222,7 +222,39 @@
           <w:sz w:val="24"/>
           <w:szCs w:val="28"/>
         </w:rPr>
-        <w:t>. Only 19% of the projects in that goal range have been successful compared to average of 62% in all other goal ranges less than $50,000</w:t>
+        <w:t>l</w:t>
+      </w:r>
+      <w:r>
+        <w:rPr>
+          <w:rFonts w:ascii="Times New Roman" w:hAnsi="Times New Roman" w:cs="Times New Roman"/>
+          <w:sz w:val="24"/>
+          <w:szCs w:val="28"/>
+        </w:rPr>
+        <w:t>ation</w:t>
+      </w:r>
+      <w:r>
+        <w:rPr>
+          <w:rFonts w:ascii="Times New Roman" w:hAnsi="Times New Roman" w:cs="Times New Roman"/>
+          <w:sz w:val="24"/>
+          <w:szCs w:val="28"/>
+        </w:rPr>
+        <w:t xml:space="preserve">. Only 19% of the projects in that goal range have been successful compared to </w:t>
+      </w:r>
+      <w:r>
+        <w:rPr>
+          <w:rFonts w:ascii="Times New Roman" w:hAnsi="Times New Roman" w:cs="Times New Roman"/>
+          <w:sz w:val="24"/>
+          <w:szCs w:val="28"/>
+        </w:rPr>
+        <w:t xml:space="preserve">the </w:t>
+      </w:r>
+      <w:r>
+        <w:rPr>
+          <w:rFonts w:ascii="Times New Roman" w:hAnsi="Times New Roman" w:cs="Times New Roman"/>
+          <w:sz w:val="24"/>
+          <w:szCs w:val="28"/>
+        </w:rPr>
+        <w:t>average of 62% in all other goal ranges less than $50,000</w:t>
       </w:r>
       <w:r>
         <w:rPr>
@@ -266,16 +298,8 @@
           </wp:inline>
         </w:drawing>
       </w:r>
-    </w:p>
-    <w:p>
-      <w:pPr>
-        <w:spacing w:line="360" w:lineRule="auto"/>
-        <w:rPr>
-          <w:rFonts w:ascii="Arial" w:hAnsi="Arial" w:cs="Arial"/>
-          <w:sz w:val="28"/>
-          <w:szCs w:val="28"/>
-        </w:rPr>
-      </w:pPr>
+      <w:bookmarkStart w:id="0" w:name="_GoBack"/>
+      <w:bookmarkEnd w:id="0"/>
     </w:p>
     <w:p>
       <w:pPr>
@@ -302,7 +326,24 @@
           <w:sz w:val="24"/>
           <w:szCs w:val="28"/>
         </w:rPr>
-        <w:t xml:space="preserve">In the line graph, it can be seen that </w:t>
+        <w:lastRenderedPageBreak/>
+        <w:t>In the line graph</w:t>
+      </w:r>
+      <w:r>
+        <w:rPr>
+          <w:rFonts w:ascii="Times New Roman" w:hAnsi="Times New Roman" w:cs="Times New Roman"/>
+          <w:sz w:val="24"/>
+          <w:szCs w:val="28"/>
+        </w:rPr>
+        <w:t xml:space="preserve"> below</w:t>
+      </w:r>
+      <w:r>
+        <w:rPr>
+          <w:rFonts w:ascii="Times New Roman" w:hAnsi="Times New Roman" w:cs="Times New Roman"/>
+          <w:sz w:val="24"/>
+          <w:szCs w:val="28"/>
+        </w:rPr>
+        <w:t xml:space="preserve">, it can be seen that </w:t>
       </w:r>
       <w:r>
         <w:rPr>
@@ -394,7 +435,39 @@
           <w:sz w:val="24"/>
           <w:szCs w:val="28"/>
         </w:rPr>
-        <w:t>overall and successful projects are from Theater category</w:t>
+        <w:t>overall</w:t>
+      </w:r>
+      <w:r>
+        <w:rPr>
+          <w:rFonts w:ascii="Times New Roman" w:hAnsi="Times New Roman" w:cs="Times New Roman"/>
+          <w:sz w:val="24"/>
+          <w:szCs w:val="28"/>
+        </w:rPr>
+        <w:t>,</w:t>
+      </w:r>
+      <w:r>
+        <w:rPr>
+          <w:rFonts w:ascii="Times New Roman" w:hAnsi="Times New Roman" w:cs="Times New Roman"/>
+          <w:sz w:val="24"/>
+          <w:szCs w:val="28"/>
+        </w:rPr>
+        <w:t xml:space="preserve"> and successful</w:t>
+      </w:r>
+      <w:r>
+        <w:rPr>
+          <w:rFonts w:ascii="Times New Roman" w:hAnsi="Times New Roman" w:cs="Times New Roman"/>
+          <w:sz w:val="24"/>
+          <w:szCs w:val="28"/>
+        </w:rPr>
+        <w:t>,</w:t>
+      </w:r>
+      <w:r>
+        <w:rPr>
+          <w:rFonts w:ascii="Times New Roman" w:hAnsi="Times New Roman" w:cs="Times New Roman"/>
+          <w:sz w:val="24"/>
+          <w:szCs w:val="28"/>
+        </w:rPr>
+        <w:t xml:space="preserve"> projects are from Theater category</w:t>
       </w:r>
       <w:r>
         <w:rPr>
@@ -410,7 +483,7 @@
           <w:sz w:val="24"/>
           <w:szCs w:val="28"/>
         </w:rPr>
-        <w:t xml:space="preserve">. However, Music </w:t>
+        <w:t xml:space="preserve">. </w:t>
       </w:r>
       <w:r>
         <w:rPr>
@@ -418,7 +491,7 @@
           <w:sz w:val="24"/>
           <w:szCs w:val="28"/>
         </w:rPr>
-        <w:t xml:space="preserve">also </w:t>
+        <w:t>Though</w:t>
       </w:r>
       <w:r>
         <w:rPr>
@@ -426,7 +499,103 @@
           <w:sz w:val="24"/>
           <w:szCs w:val="28"/>
         </w:rPr>
-        <w:t>has second largest number of successful projects with higher chance at success (of the total Music projects 77% are successful compared to 60% in Theater category)</w:t>
+        <w:t xml:space="preserve">, Music has </w:t>
+      </w:r>
+      <w:r>
+        <w:rPr>
+          <w:rFonts w:ascii="Times New Roman" w:hAnsi="Times New Roman" w:cs="Times New Roman"/>
+          <w:sz w:val="24"/>
+          <w:szCs w:val="28"/>
+        </w:rPr>
+        <w:t xml:space="preserve">the </w:t>
+      </w:r>
+      <w:r>
+        <w:rPr>
+          <w:rFonts w:ascii="Times New Roman" w:hAnsi="Times New Roman" w:cs="Times New Roman"/>
+          <w:sz w:val="24"/>
+          <w:szCs w:val="28"/>
+        </w:rPr>
+        <w:t>second largest number of successful projects</w:t>
+      </w:r>
+      <w:r>
+        <w:rPr>
+          <w:rFonts w:ascii="Times New Roman" w:hAnsi="Times New Roman" w:cs="Times New Roman"/>
+          <w:sz w:val="24"/>
+          <w:szCs w:val="28"/>
+        </w:rPr>
+        <w:t>,</w:t>
+      </w:r>
+      <w:r>
+        <w:rPr>
+          <w:rFonts w:ascii="Times New Roman" w:hAnsi="Times New Roman" w:cs="Times New Roman"/>
+          <w:sz w:val="24"/>
+          <w:szCs w:val="28"/>
+        </w:rPr>
+        <w:t xml:space="preserve"> it has</w:t>
+      </w:r>
+      <w:r>
+        <w:rPr>
+          <w:rFonts w:ascii="Times New Roman" w:hAnsi="Times New Roman" w:cs="Times New Roman"/>
+          <w:sz w:val="24"/>
+          <w:szCs w:val="28"/>
+        </w:rPr>
+        <w:t xml:space="preserve"> relatively</w:t>
+      </w:r>
+      <w:r>
+        <w:rPr>
+          <w:rFonts w:ascii="Times New Roman" w:hAnsi="Times New Roman" w:cs="Times New Roman"/>
+          <w:sz w:val="24"/>
+          <w:szCs w:val="28"/>
+        </w:rPr>
+        <w:t xml:space="preserve"> </w:t>
+      </w:r>
+      <w:r>
+        <w:rPr>
+          <w:rFonts w:ascii="Times New Roman" w:hAnsi="Times New Roman" w:cs="Times New Roman"/>
+          <w:sz w:val="24"/>
+          <w:szCs w:val="28"/>
+        </w:rPr>
+        <w:t>a better</w:t>
+      </w:r>
+      <w:r>
+        <w:rPr>
+          <w:rFonts w:ascii="Times New Roman" w:hAnsi="Times New Roman" w:cs="Times New Roman"/>
+          <w:sz w:val="24"/>
+          <w:szCs w:val="28"/>
+        </w:rPr>
+        <w:t xml:space="preserve"> chance at </w:t>
+      </w:r>
+      <w:r>
+        <w:rPr>
+          <w:rFonts w:ascii="Times New Roman" w:hAnsi="Times New Roman" w:cs="Times New Roman"/>
+          <w:sz w:val="24"/>
+          <w:szCs w:val="28"/>
+        </w:rPr>
+        <w:t xml:space="preserve">being </w:t>
+      </w:r>
+      <w:r>
+        <w:rPr>
+          <w:rFonts w:ascii="Times New Roman" w:hAnsi="Times New Roman" w:cs="Times New Roman"/>
+          <w:sz w:val="24"/>
+          <w:szCs w:val="28"/>
+        </w:rPr>
+        <w:t>success</w:t>
+      </w:r>
+      <w:r>
+        <w:rPr>
+          <w:rFonts w:ascii="Times New Roman" w:hAnsi="Times New Roman" w:cs="Times New Roman"/>
+          <w:sz w:val="24"/>
+          <w:szCs w:val="28"/>
+        </w:rPr>
+        <w:t>ful</w:t>
+      </w:r>
+      <w:r>
+        <w:rPr>
+          <w:rFonts w:ascii="Times New Roman" w:hAnsi="Times New Roman" w:cs="Times New Roman"/>
+          <w:sz w:val="24"/>
+          <w:szCs w:val="28"/>
+        </w:rPr>
+        <w:t xml:space="preserve"> (of the total Music projects 77% are successful compared to 60% in Theater category)</w:t>
       </w:r>
       <w:r>
         <w:rPr>
@@ -522,6 +691,7 @@
           <w:sz w:val="24"/>
           <w:szCs w:val="28"/>
         </w:rPr>
+        <w:lastRenderedPageBreak/>
         <w:t>Limitations:</w:t>
       </w:r>
       <w:r>
@@ -643,7 +813,55 @@
           <w:sz w:val="24"/>
           <w:szCs w:val="28"/>
         </w:rPr>
-        <w:t>Outliers could contain valuable information. Using statistical tests was out of scope for this project but it could have been important to analyze why are these outliers occurring, where and what might the meaning be; Rather than ignoring the outliers regardless of their significance.</w:t>
+        <w:t xml:space="preserve">Outliers could contain valuable information. Using statistical tests was out of scope for this project but it could have been important to analyze why are these outliers occurring, where and what </w:t>
+      </w:r>
+      <w:r>
+        <w:rPr>
+          <w:rFonts w:ascii="Times New Roman" w:hAnsi="Times New Roman" w:cs="Times New Roman"/>
+          <w:sz w:val="24"/>
+          <w:szCs w:val="28"/>
+        </w:rPr>
+        <w:t xml:space="preserve">their </w:t>
+      </w:r>
+      <w:r>
+        <w:rPr>
+          <w:rFonts w:ascii="Times New Roman" w:hAnsi="Times New Roman" w:cs="Times New Roman"/>
+          <w:sz w:val="24"/>
+          <w:szCs w:val="28"/>
+        </w:rPr>
+        <w:t xml:space="preserve">meaning </w:t>
+      </w:r>
+      <w:r>
+        <w:rPr>
+          <w:rFonts w:ascii="Times New Roman" w:hAnsi="Times New Roman" w:cs="Times New Roman"/>
+          <w:sz w:val="24"/>
+          <w:szCs w:val="28"/>
+        </w:rPr>
+        <w:t xml:space="preserve">might </w:t>
+      </w:r>
+      <w:r>
+        <w:rPr>
+          <w:rFonts w:ascii="Times New Roman" w:hAnsi="Times New Roman" w:cs="Times New Roman"/>
+          <w:sz w:val="24"/>
+          <w:szCs w:val="28"/>
+        </w:rPr>
+        <w:t xml:space="preserve">be; Rather than ignoring the </w:t>
+      </w:r>
+      <w:r>
+        <w:rPr>
+          <w:rFonts w:ascii="Times New Roman" w:hAnsi="Times New Roman" w:cs="Times New Roman"/>
+          <w:sz w:val="24"/>
+          <w:szCs w:val="28"/>
+        </w:rPr>
+        <w:t>outliers, regardless</w:t>
+      </w:r>
+      <w:r>
+        <w:rPr>
+          <w:rFonts w:ascii="Times New Roman" w:hAnsi="Times New Roman" w:cs="Times New Roman"/>
+          <w:sz w:val="24"/>
+          <w:szCs w:val="28"/>
+        </w:rPr>
+        <w:t xml:space="preserve"> of their significance.</w:t>
       </w:r>
     </w:p>
     <w:p>
@@ -666,7 +884,23 @@
           <w:sz w:val="24"/>
           <w:szCs w:val="28"/>
         </w:rPr>
-        <w:t>Over 300,000 projects are launched on kickstarter</w:t>
+        <w:t xml:space="preserve">Over 300,000 projects are launched on </w:t>
+      </w:r>
+      <w:r>
+        <w:rPr>
+          <w:rFonts w:ascii="Times New Roman" w:hAnsi="Times New Roman" w:cs="Times New Roman"/>
+          <w:sz w:val="24"/>
+          <w:szCs w:val="28"/>
+        </w:rPr>
+        <w:t>K</w:t>
+      </w:r>
+      <w:r>
+        <w:rPr>
+          <w:rFonts w:ascii="Times New Roman" w:hAnsi="Times New Roman" w:cs="Times New Roman"/>
+          <w:sz w:val="24"/>
+          <w:szCs w:val="28"/>
+        </w:rPr>
+        <w:t>ickstarter</w:t>
       </w:r>
       <w:r>
         <w:rPr>
@@ -695,8 +929,6 @@
         </w:rPr>
         <w:br w:type="page"/>
       </w:r>
-      <w:bookmarkStart w:id="0" w:name="_GoBack"/>
-      <w:bookmarkEnd w:id="0"/>
     </w:p>
     <w:p>
       <w:pPr>

</xml_diff>